<commit_message>
Add apland police (poppins) for all files of projet
</commit_message>
<xml_diff>
--- a/Oodjo.docx
+++ b/Oodjo.docx
@@ -7,7 +7,13 @@
       <w:r>
         <w:t>Oodjo</w:t>
       </w:r>
+      <w:r>
+        <w:t>_appland</w:t>
+      </w:r>
       <w:proofErr w:type="spellEnd"/>
+      <w:r>
+        <w:t xml:space="preserve"> style.css</w:t>
+      </w:r>
     </w:p>
     <w:p/>
     <w:p>
@@ -25,13 +31,50 @@
       <w:r>
         <w:t xml:space="preserve"> Style.css 249</w:t>
       </w:r>
+    </w:p>
+    <w:p>
+      <w:r>
+        <w:t>Couler de fond barre de navigation : style.css 3406</w:t>
+      </w:r>
+    </w:p>
+    <w:p>
+      <w:r>
+        <w:t xml:space="preserve">Section service </w:t>
+      </w:r>
+      <w:proofErr w:type="spellStart"/>
+      <w:r>
+        <w:t>bg</w:t>
+      </w:r>
+      <w:proofErr w:type="spellEnd"/>
+      <w:r>
+        <w:t xml:space="preserve"> line 2162</w:t>
+      </w:r>
+    </w:p>
+    <w:p>
+      <w:r>
+        <w:t>Line 312 and 349</w:t>
+      </w:r>
+    </w:p>
+    <w:p/>
+    <w:p>
+      <w:proofErr w:type="spellStart"/>
+      <w:r>
+        <w:t>Starbootstrap</w:t>
+      </w:r>
+      <w:proofErr w:type="spellEnd"/>
+      <w:r>
+        <w:t xml:space="preserve"> </w:t>
+      </w:r>
+      <w:proofErr w:type="spellStart"/>
+      <w:r>
+        <w:t>admin</w:t>
+      </w:r>
+      <w:proofErr w:type="spellEnd"/>
+      <w:r>
+        <w:t xml:space="preserve"> css</w:t>
+      </w:r>
       <w:bookmarkStart w:id="0" w:name="_GoBack"/>
       <w:bookmarkEnd w:id="0"/>
-    </w:p>
-    <w:p>
-      <w:r>
-        <w:t>Couler de fond barre de navigation : style.css 3406</w:t>
-      </w:r>
     </w:p>
     <w:sectPr>
       <w:pgSz w:w="11906" w:h="16838"/>

</xml_diff>